<commit_message>
Extends ReportTemplates to include additional attributes
</commit_message>
<xml_diff>
--- a/HaemophilusWeb/ReportTemplates/Meningo/Untersuchungsbefund.docx
+++ b/HaemophilusWeb/ReportTemplates/Meningo/Untersuchungsbefund.docx
@@ -1401,8 +1401,6 @@
           <w:b/>
           <w:bCs/>
           <w:color w:val="000000"/>
-          <w:sz w:val="29"/>
-          <w:szCs w:val="29"/>
           <w:u w:val="single"/>
         </w:rPr>
       </w:pPr>
@@ -1417,154 +1415,177 @@
         <w:t>Untersuchungsergebnisse:</w:t>
       </w:r>
     </w:p>
-    <w:p>
-      <w:pPr>
-        <w:widowControl w:val="0"/>
-        <w:tabs>
-          <w:tab w:val="left" w:pos="90"/>
-          <w:tab w:val="left" w:pos="1814"/>
-        </w:tabs>
-        <w:autoSpaceDE w:val="0"/>
-        <w:autoSpaceDN w:val="0"/>
-        <w:adjustRightInd w:val="0"/>
-        <w:spacing w:before="8"/>
-        <w:rPr>
-          <w:rFonts w:ascii="Arial" w:hAnsi="Arial" w:cs="Arial"/>
-          <w:b/>
-          <w:bCs/>
-          <w:i/>
-          <w:iCs/>
-          <w:color w:val="000000"/>
-          <w:sz w:val="29"/>
-          <w:szCs w:val="29"/>
-        </w:rPr>
-      </w:pPr>
-      <w:r>
-        <w:rPr>
-          <w:rFonts w:ascii="Arial" w:hAnsi="Arial" w:cs="Arial"/>
-          <w:b/>
-          <w:bCs/>
-          <w:color w:val="000000"/>
-        </w:rPr>
-        <w:t>Identifizierung:</w:t>
-      </w:r>
-      <w:r>
-        <w:rPr>
-          <w:rFonts w:ascii="Arial" w:hAnsi="Arial" w:cs="Arial"/>
-        </w:rPr>
-        <w:tab/>
-      </w:r>
-      <w:r>
-        <w:rPr>
-          <w:rFonts w:ascii="Arial" w:hAnsi="Arial" w:cs="Arial"/>
-          <w:b/>
-          <w:bCs/>
-          <w:i/>
-          <w:iCs/>
-          <w:sz w:val="22"/>
-          <w:szCs w:val="22"/>
-        </w:rPr>
-        <w:t xml:space="preserve">Neisseria </w:t>
-      </w:r>
-      <w:proofErr w:type="spellStart"/>
-      <w:r>
-        <w:rPr>
-          <w:rFonts w:ascii="Arial" w:hAnsi="Arial" w:cs="Arial"/>
-          <w:b/>
-          <w:bCs/>
-          <w:i/>
-          <w:iCs/>
-          <w:sz w:val="22"/>
-          <w:szCs w:val="22"/>
-        </w:rPr>
-        <w:t>meningitidis</w:t>
-      </w:r>
-      <w:proofErr w:type="spellEnd"/>
-    </w:p>
-    <w:p>
-      <w:pPr>
-        <w:widowControl w:val="0"/>
-        <w:tabs>
-          <w:tab w:val="left" w:pos="90"/>
-          <w:tab w:val="left" w:pos="1814"/>
-        </w:tabs>
-        <w:autoSpaceDE w:val="0"/>
-        <w:autoSpaceDN w:val="0"/>
-        <w:adjustRightInd w:val="0"/>
-        <w:rPr>
-          <w:rFonts w:ascii="Arial" w:hAnsi="Arial" w:cs="Arial"/>
-          <w:b/>
-          <w:bCs/>
-          <w:color w:val="000000"/>
-          <w:sz w:val="29"/>
-          <w:szCs w:val="29"/>
-        </w:rPr>
-      </w:pPr>
-      <w:proofErr w:type="spellStart"/>
-      <w:r>
-        <w:rPr>
-          <w:rFonts w:ascii="Arial" w:hAnsi="Arial" w:cs="Arial"/>
-          <w:b/>
-          <w:bCs/>
-          <w:color w:val="000000"/>
-        </w:rPr>
-        <w:t>Serogruppe</w:t>
-      </w:r>
-      <w:proofErr w:type="spellEnd"/>
-      <w:r>
-        <w:rPr>
-          <w:rFonts w:ascii="Arial" w:hAnsi="Arial" w:cs="Arial"/>
-          <w:b/>
-          <w:bCs/>
-          <w:color w:val="000000"/>
-        </w:rPr>
-        <w:t>:</w:t>
-      </w:r>
-      <w:r>
-        <w:rPr>
-          <w:rFonts w:ascii="Arial" w:hAnsi="Arial" w:cs="Arial"/>
-        </w:rPr>
-        <w:tab/>
-      </w:r>
-      <w:r>
-        <w:rPr>
-          <w:rFonts w:ascii="Arial" w:hAnsi="Arial" w:cs="Arial"/>
-          <w:b/>
-          <w:bCs/>
-          <w:color w:val="000000"/>
-        </w:rPr>
-        <w:t>{</w:t>
-      </w:r>
-      <w:proofErr w:type="spellStart"/>
-      <w:r>
-        <w:rPr>
-          <w:rFonts w:ascii="Arial" w:hAnsi="Arial" w:cs="Arial"/>
-          <w:b/>
-          <w:bCs/>
-          <w:color w:val="000000"/>
-        </w:rPr>
-        <w:t>SerogroupPcr</w:t>
-      </w:r>
-      <w:r>
-        <w:rPr>
-          <w:rFonts w:ascii="Arial" w:hAnsi="Arial" w:cs="Arial"/>
-          <w:b/>
-          <w:bCs/>
-          <w:color w:val="000000"/>
-        </w:rPr>
-        <w:t>String</w:t>
-      </w:r>
-      <w:proofErr w:type="spellEnd"/>
-      <w:r>
-        <w:rPr>
-          <w:rFonts w:ascii="Arial" w:hAnsi="Arial" w:cs="Arial"/>
-          <w:b/>
-          <w:bCs/>
-          <w:color w:val="000000"/>
-        </w:rPr>
-        <w:t>}</w:t>
-      </w:r>
-    </w:p>
+    <w:tbl>
+      <w:tblPr>
+        <w:tblW w:w="10065" w:type="dxa"/>
+        <w:tblLayout w:type="fixed"/>
+        <w:tblCellMar>
+          <w:top w:w="68" w:type="dxa"/>
+          <w:left w:w="0" w:type="dxa"/>
+          <w:right w:w="0" w:type="dxa"/>
+        </w:tblCellMar>
+        <w:tblLook w:val="04A0" w:firstRow="1" w:lastRow="0" w:firstColumn="1" w:lastColumn="0" w:noHBand="0" w:noVBand="1"/>
+      </w:tblPr>
+      <w:tblGrid>
+        <w:gridCol w:w="3828"/>
+        <w:gridCol w:w="6237"/>
+      </w:tblGrid>
+      <w:tr>
+        <w:trPr>
+          <w:trHeight w:val="255"/>
+        </w:trPr>
+        <w:tc>
+          <w:tcPr>
+            <w:tcW w:w="3828" w:type="dxa"/>
+            <w:shd w:val="clear" w:color="auto" w:fill="auto"/>
+          </w:tcPr>
+          <w:p>
+            <w:pPr>
+              <w:rPr>
+                <w:rFonts w:ascii="Arial" w:hAnsi="Arial" w:cs="Arial"/>
+                <w:b/>
+                <w:bCs/>
+                <w:i/>
+                <w:iCs/>
+                <w:sz w:val="22"/>
+                <w:szCs w:val="22"/>
+              </w:rPr>
+            </w:pPr>
+            <w:r>
+              <w:rPr>
+                <w:rFonts w:ascii="Arial" w:hAnsi="Arial" w:cs="Arial"/>
+                <w:b/>
+                <w:bCs/>
+                <w:i/>
+                <w:iCs/>
+                <w:sz w:val="12"/>
+                <w:szCs w:val="22"/>
+              </w:rPr>
+              <w:t>{#</w:t>
+            </w:r>
+            <w:proofErr w:type="spellStart"/>
+            <w:r>
+              <w:rPr>
+                <w:rFonts w:ascii="Arial" w:hAnsi="Arial" w:cs="Arial"/>
+                <w:b/>
+                <w:bCs/>
+                <w:i/>
+                <w:iCs/>
+                <w:sz w:val="12"/>
+                <w:szCs w:val="22"/>
+              </w:rPr>
+              <w:t>Typings</w:t>
+            </w:r>
+            <w:proofErr w:type="spellEnd"/>
+            <w:r>
+              <w:rPr>
+                <w:rFonts w:ascii="Arial" w:hAnsi="Arial" w:cs="Arial"/>
+                <w:b/>
+                <w:bCs/>
+                <w:i/>
+                <w:iCs/>
+                <w:sz w:val="12"/>
+                <w:szCs w:val="22"/>
+              </w:rPr>
+              <w:t>}</w:t>
+            </w:r>
+            <w:r>
+              <w:rPr>
+                <w:rFonts w:ascii="Arial" w:hAnsi="Arial" w:cs="Arial"/>
+                <w:b/>
+                <w:bCs/>
+                <w:i/>
+                <w:iCs/>
+                <w:sz w:val="22"/>
+                <w:szCs w:val="22"/>
+              </w:rPr>
+              <w:t>{Attribute}</w:t>
+            </w:r>
+            <w:r>
+              <w:rPr>
+                <w:rFonts w:ascii="Arial" w:hAnsi="Arial" w:cs="Arial"/>
+                <w:b/>
+                <w:bCs/>
+                <w:iCs/>
+                <w:sz w:val="22"/>
+                <w:szCs w:val="22"/>
+              </w:rPr>
+              <w:t>:</w:t>
+            </w:r>
+            <w:bookmarkStart w:id="1" w:name="_GoBack"/>
+            <w:bookmarkEnd w:id="1"/>
+          </w:p>
+        </w:tc>
+        <w:tc>
+          <w:tcPr>
+            <w:tcW w:w="6237" w:type="dxa"/>
+            <w:shd w:val="clear" w:color="auto" w:fill="auto"/>
+            <w:tcMar>
+              <w:left w:w="68" w:type="dxa"/>
+            </w:tcMar>
+          </w:tcPr>
+          <w:p>
+            <w:pPr>
+              <w:rPr>
+                <w:rFonts w:ascii="Arial" w:hAnsi="Arial" w:cs="Arial"/>
+                <w:b/>
+                <w:bCs/>
+                <w:color w:val="000000"/>
+                <w:sz w:val="22"/>
+                <w:szCs w:val="22"/>
+              </w:rPr>
+            </w:pPr>
+            <w:r>
+              <w:rPr>
+                <w:rFonts w:ascii="Arial" w:hAnsi="Arial" w:cs="Arial"/>
+                <w:b/>
+                <w:bCs/>
+                <w:color w:val="000000"/>
+                <w:sz w:val="22"/>
+                <w:szCs w:val="22"/>
+              </w:rPr>
+              <w:t>{Value}</w:t>
+            </w:r>
+            <w:r>
+              <w:rPr>
+                <w:rFonts w:ascii="Arial" w:hAnsi="Arial" w:cs="Arial"/>
+                <w:b/>
+                <w:bCs/>
+                <w:color w:val="000000"/>
+                <w:sz w:val="12"/>
+                <w:szCs w:val="12"/>
+              </w:rPr>
+              <w:t>{/</w:t>
+            </w:r>
+            <w:proofErr w:type="spellStart"/>
+            <w:r>
+              <w:rPr>
+                <w:rFonts w:ascii="Arial" w:hAnsi="Arial" w:cs="Arial"/>
+                <w:b/>
+                <w:bCs/>
+                <w:i/>
+                <w:iCs/>
+                <w:sz w:val="12"/>
+                <w:szCs w:val="22"/>
+              </w:rPr>
+              <w:t>Typings</w:t>
+            </w:r>
+            <w:proofErr w:type="spellEnd"/>
+            <w:r>
+              <w:rPr>
+                <w:rFonts w:ascii="Arial" w:hAnsi="Arial" w:cs="Arial"/>
+                <w:b/>
+                <w:bCs/>
+                <w:color w:val="000000"/>
+                <w:sz w:val="12"/>
+                <w:szCs w:val="12"/>
+              </w:rPr>
+              <w:t>}</w:t>
+            </w:r>
+          </w:p>
+        </w:tc>
+      </w:tr>
+    </w:tbl>
     <w:p>
       <w:pPr>
         <w:widowControl w:val="0"/>
@@ -2353,8 +2374,6 @@
           <w:color w:val="000000"/>
         </w:rPr>
       </w:pPr>
-      <w:bookmarkStart w:id="1" w:name="_GoBack"/>
-      <w:bookmarkEnd w:id="1"/>
       <w:r>
         <w:rPr>
           <w:rFonts w:ascii="Arial" w:hAnsi="Arial" w:cs="Arial"/>
@@ -4772,7 +4791,7 @@
 </file>
 
 <file path=customXml/itemProps1.xml><?xml version="1.0" encoding="utf-8"?>
-<ds:datastoreItem xmlns:ds="http://schemas.openxmlformats.org/officeDocument/2006/customXml" ds:itemID="{45E3CCB0-C1DE-4434-9233-3B8EDD252BE0}">
+<ds:datastoreItem xmlns:ds="http://schemas.openxmlformats.org/officeDocument/2006/customXml" ds:itemID="{903EB62C-90E2-4B6B-AAF8-CA41D6C8A8D8}">
   <ds:schemaRefs>
     <ds:schemaRef ds:uri="http://schemas.openxmlformats.org/officeDocument/2006/bibliography"/>
   </ds:schemaRefs>

</xml_diff>

<commit_message>
Add interpretations rule 5 and 6
Aditionally change docx template to support eventually missing interpretation
</commit_message>
<xml_diff>
--- a/HaemophilusWeb/ReportTemplates/Meningo/Untersuchungsbefund.docx
+++ b/HaemophilusWeb/ReportTemplates/Meningo/Untersuchungsbefund.docx
@@ -120,60 +120,6 @@
           <w:color w:val="000000"/>
         </w:rPr>
       </w:pPr>
-    </w:p>
-    <w:p>
-      <w:pPr>
-        <w:widowControl w:val="0"/>
-        <w:tabs>
-          <w:tab w:val="left" w:pos="90"/>
-          <w:tab w:val="left" w:pos="3231"/>
-        </w:tabs>
-        <w:autoSpaceDE w:val="0"/>
-        <w:autoSpaceDN w:val="0"/>
-        <w:adjustRightInd w:val="0"/>
-        <w:spacing w:before="120"/>
-        <w:rPr>
-          <w:rFonts w:ascii="Arial" w:hAnsi="Arial" w:cs="Arial"/>
-          <w:bCs/>
-          <w:color w:val="000000"/>
-        </w:rPr>
-      </w:pPr>
-    </w:p>
-    <w:p>
-      <w:pPr>
-        <w:widowControl w:val="0"/>
-        <w:tabs>
-          <w:tab w:val="left" w:pos="90"/>
-          <w:tab w:val="left" w:pos="3231"/>
-        </w:tabs>
-        <w:autoSpaceDE w:val="0"/>
-        <w:autoSpaceDN w:val="0"/>
-        <w:adjustRightInd w:val="0"/>
-        <w:spacing w:before="120"/>
-        <w:rPr>
-          <w:rFonts w:ascii="Arial" w:hAnsi="Arial" w:cs="Arial"/>
-          <w:bCs/>
-          <w:color w:val="000000"/>
-        </w:rPr>
-      </w:pPr>
-    </w:p>
-    <w:p>
-      <w:pPr>
-        <w:widowControl w:val="0"/>
-        <w:tabs>
-          <w:tab w:val="left" w:pos="90"/>
-          <w:tab w:val="left" w:pos="3231"/>
-        </w:tabs>
-        <w:autoSpaceDE w:val="0"/>
-        <w:autoSpaceDN w:val="0"/>
-        <w:adjustRightInd w:val="0"/>
-        <w:spacing w:before="120"/>
-        <w:rPr>
-          <w:rFonts w:ascii="Arial" w:hAnsi="Arial" w:cs="Arial"/>
-          <w:bCs/>
-          <w:color w:val="000000"/>
-        </w:rPr>
-      </w:pPr>
       <w:r>
         <w:rPr>
           <w:rFonts w:ascii="Arial" w:hAnsi="Arial" w:cs="Arial"/>
@@ -1512,8 +1458,6 @@
               </w:rPr>
               <w:t>:</w:t>
             </w:r>
-            <w:bookmarkStart w:id="1" w:name="_GoBack"/>
-            <w:bookmarkEnd w:id="1"/>
           </w:p>
         </w:tc>
         <w:tc>
@@ -2296,6 +2240,30 @@
         </w:tc>
       </w:tr>
     </w:tbl>
+    <w:p>
+      <w:pPr>
+        <w:widowControl w:val="0"/>
+        <w:tabs>
+          <w:tab w:val="left" w:pos="90"/>
+        </w:tabs>
+        <w:autoSpaceDE w:val="0"/>
+        <w:autoSpaceDN w:val="0"/>
+        <w:adjustRightInd w:val="0"/>
+        <w:spacing w:before="171"/>
+        <w:ind w:right="-2111"/>
+        <w:rPr>
+          <w:rFonts w:ascii="Arial" w:hAnsi="Arial" w:cs="Arial"/>
+        </w:rPr>
+      </w:pPr>
+      <w:bookmarkStart w:id="1" w:name="_GoBack"/>
+      <w:bookmarkEnd w:id="1"/>
+      <w:r>
+        <w:rPr>
+          <w:rFonts w:ascii="Arial" w:hAnsi="Arial" w:cs="Arial"/>
+        </w:rPr>
+        <w:t>{Interpretation}</w:t>
+      </w:r>
+    </w:p>
     <w:p>
       <w:pPr>
         <w:widowControl w:val="0"/>
@@ -4791,7 +4759,7 @@
 </file>
 
 <file path=customXml/itemProps1.xml><?xml version="1.0" encoding="utf-8"?>
-<ds:datastoreItem xmlns:ds="http://schemas.openxmlformats.org/officeDocument/2006/customXml" ds:itemID="{903EB62C-90E2-4B6B-AAF8-CA41D6C8A8D8}">
+<ds:datastoreItem xmlns:ds="http://schemas.openxmlformats.org/officeDocument/2006/customXml" ds:itemID="{A2FB04C4-A03A-4376-A77E-01F35B072A7A}">
   <ds:schemaRefs>
     <ds:schemaRef ds:uri="http://schemas.openxmlformats.org/officeDocument/2006/bibliography"/>
   </ds:schemaRefs>

</xml_diff>

<commit_message>
Support isolate reports without etest measurments
* Update to latest version of docxtemplater
* Add condition to report template
</commit_message>
<xml_diff>
--- a/HaemophilusWeb/ReportTemplates/Meningo/Untersuchungsbefund.docx
+++ b/HaemophilusWeb/ReportTemplates/Meningo/Untersuchungsbefund.docx
@@ -1552,11 +1552,54 @@
       <w:r>
         <w:rPr>
           <w:rFonts w:ascii="Arial" w:hAnsi="Arial" w:cs="Arial"/>
+          <w:bCs/>
+          <w:color w:val="000000"/>
+          <w:sz w:val="12"/>
+          <w:szCs w:val="12"/>
+        </w:rPr>
+        <w:t>{#</w:t>
+      </w:r>
+      <w:proofErr w:type="spellStart"/>
+      <w:proofErr w:type="gramStart"/>
+      <w:r>
+        <w:rPr>
+          <w:rFonts w:ascii="Arial" w:hAnsi="Arial" w:cs="Arial"/>
+          <w:bCs/>
+          <w:color w:val="000000"/>
+          <w:sz w:val="12"/>
+          <w:szCs w:val="12"/>
+        </w:rPr>
+        <w:t>ETests</w:t>
+      </w:r>
+      <w:proofErr w:type="spellEnd"/>
+      <w:r>
+        <w:rPr>
+          <w:rFonts w:ascii="Arial" w:hAnsi="Arial" w:cs="Arial"/>
+          <w:bCs/>
+          <w:color w:val="000000"/>
+          <w:sz w:val="12"/>
+          <w:szCs w:val="12"/>
+        </w:rPr>
+        <w:t>}</w:t>
+      </w:r>
+      <w:r>
+        <w:rPr>
+          <w:rFonts w:ascii="Arial" w:hAnsi="Arial" w:cs="Arial"/>
           <w:b/>
           <w:bCs/>
           <w:color w:val="000000"/>
         </w:rPr>
-        <w:t>Empfindlichkeitstestung (</w:t>
+        <w:t>Antibiotikaempfindlichkeitstestung</w:t>
+      </w:r>
+      <w:proofErr w:type="gramEnd"/>
+      <w:r>
+        <w:rPr>
+          <w:rFonts w:ascii="Arial" w:hAnsi="Arial" w:cs="Arial"/>
+          <w:b/>
+          <w:bCs/>
+          <w:color w:val="000000"/>
+        </w:rPr>
+        <w:t xml:space="preserve"> (</w:t>
       </w:r>
       <w:proofErr w:type="spellStart"/>
       <w:r>
@@ -1566,7 +1609,7 @@
           <w:bCs/>
           <w:color w:val="000000"/>
         </w:rPr>
-        <w:t>Etest</w:t>
+        <w:t>Gradientenagardiffusion</w:t>
       </w:r>
       <w:proofErr w:type="spellEnd"/>
       <w:r>
@@ -1576,7 +1619,16 @@
           <w:bCs/>
           <w:color w:val="000000"/>
         </w:rPr>
-        <w:t>):</w:t>
+        <w:t>)</w:t>
+      </w:r>
+      <w:r>
+        <w:rPr>
+          <w:rFonts w:ascii="Arial" w:hAnsi="Arial" w:cs="Arial"/>
+          <w:b/>
+          <w:bCs/>
+          <w:color w:val="000000"/>
+        </w:rPr>
+        <w:t>:</w:t>
       </w:r>
     </w:p>
     <w:tbl>
@@ -2255,13 +2307,45 @@
           <w:rFonts w:ascii="Arial" w:hAnsi="Arial" w:cs="Arial"/>
         </w:rPr>
       </w:pPr>
-      <w:bookmarkStart w:id="1" w:name="_GoBack"/>
-      <w:bookmarkEnd w:id="1"/>
+      <w:r>
+        <w:rPr>
+          <w:rFonts w:ascii="Arial" w:hAnsi="Arial" w:cs="Arial"/>
+          <w:sz w:val="12"/>
+          <w:szCs w:val="12"/>
+        </w:rPr>
+        <w:t>{/</w:t>
+      </w:r>
+      <w:proofErr w:type="spellStart"/>
+      <w:proofErr w:type="gramStart"/>
+      <w:r>
+        <w:rPr>
+          <w:rFonts w:ascii="Arial" w:hAnsi="Arial" w:cs="Arial"/>
+          <w:sz w:val="12"/>
+          <w:szCs w:val="12"/>
+        </w:rPr>
+        <w:t>ETests</w:t>
+      </w:r>
+      <w:proofErr w:type="spellEnd"/>
+      <w:r>
+        <w:rPr>
+          <w:rFonts w:ascii="Arial" w:hAnsi="Arial" w:cs="Arial"/>
+          <w:sz w:val="12"/>
+          <w:szCs w:val="12"/>
+        </w:rPr>
+        <w:t>}</w:t>
+      </w:r>
       <w:r>
         <w:rPr>
           <w:rFonts w:ascii="Arial" w:hAnsi="Arial" w:cs="Arial"/>
         </w:rPr>
-        <w:t>{Interpretation}</w:t>
+        <w:t>{</w:t>
+      </w:r>
+      <w:proofErr w:type="gramEnd"/>
+      <w:r>
+        <w:rPr>
+          <w:rFonts w:ascii="Arial" w:hAnsi="Arial" w:cs="Arial"/>
+        </w:rPr>
+        <w:t>Interpretation}</w:t>
       </w:r>
     </w:p>
     <w:p>
@@ -2330,6 +2414,8 @@
           <w:rFonts w:ascii="Arial" w:hAnsi="Arial" w:cs="Arial"/>
         </w:rPr>
       </w:pPr>
+      <w:bookmarkStart w:id="1" w:name="_GoBack"/>
+      <w:bookmarkEnd w:id="1"/>
     </w:p>
     <w:p>
       <w:pPr>
@@ -4759,7 +4845,7 @@
 </file>
 
 <file path=customXml/itemProps1.xml><?xml version="1.0" encoding="utf-8"?>
-<ds:datastoreItem xmlns:ds="http://schemas.openxmlformats.org/officeDocument/2006/customXml" ds:itemID="{A2FB04C4-A03A-4376-A77E-01F35B072A7A}">
+<ds:datastoreItem xmlns:ds="http://schemas.openxmlformats.org/officeDocument/2006/customXml" ds:itemID="{17D24B44-E73E-4D26-94D2-B4EE75C4808C}">
   <ds:schemaRefs>
     <ds:schemaRef ds:uri="http://schemas.openxmlformats.org/officeDocument/2006/bibliography"/>
   </ds:schemaRefs>

</xml_diff>

<commit_message>
Fix duplicate ETests section
</commit_message>
<xml_diff>
--- a/HaemophilusWeb/ReportTemplates/Meningo/Untersuchungsbefund.docx
+++ b/HaemophilusWeb/ReportTemplates/Meningo/Untersuchungsbefund.docx
@@ -1569,7 +1569,7 @@
           <w:sz w:val="12"/>
           <w:szCs w:val="12"/>
         </w:rPr>
-        <w:t>ETests</w:t>
+        <w:t>HasETests</w:t>
       </w:r>
       <w:proofErr w:type="spellEnd"/>
       <w:r>
@@ -2323,7 +2323,7 @@
           <w:sz w:val="12"/>
           <w:szCs w:val="12"/>
         </w:rPr>
-        <w:t>ETests</w:t>
+        <w:t>HasETests</w:t>
       </w:r>
       <w:proofErr w:type="spellEnd"/>
       <w:r>
@@ -2363,6 +2363,8 @@
           <w:rFonts w:ascii="Arial" w:hAnsi="Arial" w:cs="Arial"/>
         </w:rPr>
       </w:pPr>
+      <w:bookmarkStart w:id="1" w:name="_GoBack"/>
+      <w:bookmarkEnd w:id="1"/>
     </w:p>
     <w:p>
       <w:pPr>
@@ -3222,8 +3224,8 @@
 
 <file path=word/header3.xml><?xml version="1.0" encoding="utf-8"?>
 <w:hdr xmlns:wpc="http://schemas.microsoft.com/office/word/2010/wordprocessingCanvas" xmlns:cx="http://schemas.microsoft.com/office/drawing/2014/chartex" xmlns:cx1="http://schemas.microsoft.com/office/drawing/2015/9/8/chartex" xmlns:cx2="http://schemas.microsoft.com/office/drawing/2015/10/21/chartex" xmlns:cx3="http://schemas.microsoft.com/office/drawing/2016/5/9/chartex" xmlns:cx4="http://schemas.microsoft.com/office/drawing/2016/5/10/chartex" xmlns:cx5="http://schemas.microsoft.com/office/drawing/2016/5/11/chartex" xmlns:cx6="http://schemas.microsoft.com/office/drawing/2016/5/12/chartex" xmlns:cx7="http://schemas.microsoft.com/office/drawing/2016/5/13/chartex" xmlns:cx8="http://schemas.microsoft.com/office/drawing/2016/5/14/chartex" xmlns:mc="http://schemas.openxmlformats.org/markup-compatibility/2006" xmlns:aink="http://schemas.microsoft.com/office/drawing/2016/ink" xmlns:am3d="http://schemas.microsoft.com/office/drawing/2017/model3d" xmlns:o="urn:schemas-microsoft-com:office:office" xmlns:r="http://schemas.openxmlformats.org/officeDocument/2006/relationships" xmlns:m="http://schemas.openxmlformats.org/officeDocument/2006/math" xmlns:v="urn:schemas-microsoft-com:vml" xmlns:wp14="http://schemas.microsoft.com/office/word/2010/wordprocessingDrawing" xmlns:wp="http://schemas.openxmlformats.org/drawingml/2006/wordprocessingDrawing" xmlns:w10="urn:schemas-microsoft-com:office:word" xmlns:w="http://schemas.openxmlformats.org/wordprocessingml/2006/main" xmlns:w14="http://schemas.microsoft.com/office/word/2010/wordml" xmlns:w15="http://schemas.microsoft.com/office/word/2012/wordml" xmlns:w16cid="http://schemas.microsoft.com/office/word/2016/wordml/cid" xmlns:w16se="http://schemas.microsoft.com/office/word/2015/wordml/symex" xmlns:wpg="http://schemas.microsoft.com/office/word/2010/wordprocessingGroup" xmlns:wpi="http://schemas.microsoft.com/office/word/2010/wordprocessingInk" xmlns:wne="http://schemas.microsoft.com/office/word/2006/wordml" xmlns:wps="http://schemas.microsoft.com/office/word/2010/wordprocessingShape" mc:Ignorable="w14 w15 w16se w16cid wp14">
-  <w:bookmarkStart w:id="1" w:name="_Hlk10922564"/>
-  <w:bookmarkStart w:id="2" w:name="_Hlk10922565"/>
+  <w:bookmarkStart w:id="2" w:name="_Hlk10922564"/>
+  <w:bookmarkStart w:id="3" w:name="_Hlk10922565"/>
   <w:p>
     <w:pPr>
       <w:tabs>
@@ -3826,8 +3828,6 @@
                     <w:lang w:val="pl-PL"/>
                   </w:rPr>
                 </w:pPr>
-                <w:bookmarkStart w:id="3" w:name="_GoBack"/>
-                <w:bookmarkEnd w:id="3"/>
               </w:p>
             </w:txbxContent>
           </v:textbox>
@@ -4003,8 +4003,8 @@
     <w:r>
       <w:fldChar w:fldCharType="end"/>
     </w:r>
-    <w:bookmarkEnd w:id="1"/>
     <w:bookmarkEnd w:id="2"/>
+    <w:bookmarkEnd w:id="3"/>
   </w:p>
 </w:hdr>
 </file>
@@ -4964,7 +4964,7 @@
 </file>
 
 <file path=customXml/itemProps1.xml><?xml version="1.0" encoding="utf-8"?>
-<ds:datastoreItem xmlns:ds="http://schemas.openxmlformats.org/officeDocument/2006/customXml" ds:itemID="{69326AEC-8D0C-4B9E-A72E-FF0FEC7ADFE7}">
+<ds:datastoreItem xmlns:ds="http://schemas.openxmlformats.org/officeDocument/2006/customXml" ds:itemID="{F50DD40C-D7D7-44AC-925E-418241CEB8B3}">
   <ds:schemaRefs>
     <ds:schemaRef ds:uri="http://schemas.openxmlformats.org/officeDocument/2006/bibliography"/>
   </ds:schemaRefs>

</xml_diff>